<commit_message>
actualización análisis y docu interna
</commit_message>
<xml_diff>
--- a/Documentación/Analisis Doc Externa.docx
+++ b/Documentación/Analisis Doc Externa.docx
@@ -1510,7 +1510,7 @@
           <w:bCs/>
         </w:rPr>
         <w:lastRenderedPageBreak/>
-        <w:t>Nombre del algoritmo #</w:t>
+        <w:t xml:space="preserve">Nombre del algoritmo </w:t>
       </w:r>
       <w:r>
         <w:rPr>
@@ -1518,8 +1518,26 @@
           <w:b/>
           <w:bCs/>
         </w:rPr>
-        <w:t xml:space="preserve">1: </w:t>
+        <w:t>A</w:t>
       </w:r>
+      <w:r>
+        <w:rPr>
+          <w:rFonts w:ascii="Arial" w:hAnsi="Arial" w:cs="Arial"/>
+          <w:b/>
+          <w:bCs/>
+        </w:rPr>
+        <w:t xml:space="preserve">: </w:t>
+      </w:r>
+      <w:proofErr w:type="spellStart"/>
+      <w:r>
+        <w:rPr>
+          <w:rFonts w:ascii="Arial" w:hAnsi="Arial" w:cs="Arial"/>
+          <w:b/>
+          <w:bCs/>
+        </w:rPr>
+        <w:t>Greedy</w:t>
+      </w:r>
+      <w:proofErr w:type="spellEnd"/>
     </w:p>
     <w:p>
       <w:pPr>
@@ -1674,6 +1692,12 @@
                 <w:rFonts w:ascii="Arial" w:hAnsi="Arial" w:cs="Arial"/>
               </w:rPr>
             </w:pPr>
+            <w:r>
+              <w:rPr>
+                <w:rFonts w:ascii="Arial" w:hAnsi="Arial" w:cs="Arial"/>
+              </w:rPr>
+              <w:t>6</w:t>
+            </w:r>
           </w:p>
         </w:tc>
         <w:tc>
@@ -1692,6 +1716,12 @@
                 <w:rFonts w:ascii="Arial" w:hAnsi="Arial" w:cs="Arial"/>
               </w:rPr>
             </w:pPr>
+            <w:r>
+              <w:rPr>
+                <w:rFonts w:ascii="Arial" w:hAnsi="Arial" w:cs="Arial"/>
+              </w:rPr>
+              <w:t>10</w:t>
+            </w:r>
           </w:p>
         </w:tc>
         <w:tc>
@@ -1710,6 +1740,12 @@
                 <w:rFonts w:ascii="Arial" w:hAnsi="Arial" w:cs="Arial"/>
               </w:rPr>
             </w:pPr>
+            <w:r>
+              <w:rPr>
+                <w:rFonts w:ascii="Arial" w:hAnsi="Arial" w:cs="Arial"/>
+              </w:rPr>
+              <w:t>15</w:t>
+            </w:r>
           </w:p>
         </w:tc>
         <w:tc>
@@ -1728,6 +1764,12 @@
                 <w:rFonts w:ascii="Arial" w:hAnsi="Arial" w:cs="Arial"/>
               </w:rPr>
             </w:pPr>
+            <w:r>
+              <w:rPr>
+                <w:rFonts w:ascii="Arial" w:hAnsi="Arial" w:cs="Arial"/>
+              </w:rPr>
+              <w:t>20</w:t>
+            </w:r>
           </w:p>
         </w:tc>
         <w:tc>
@@ -1746,6 +1788,12 @@
                 <w:rFonts w:ascii="Arial" w:hAnsi="Arial" w:cs="Arial"/>
               </w:rPr>
             </w:pPr>
+            <w:r>
+              <w:rPr>
+                <w:rFonts w:ascii="Arial" w:hAnsi="Arial" w:cs="Arial"/>
+              </w:rPr>
+              <w:t>25</w:t>
+            </w:r>
           </w:p>
         </w:tc>
         <w:tc>
@@ -1765,6 +1813,12 @@
                 <w:rFonts w:ascii="Arial" w:hAnsi="Arial" w:cs="Arial"/>
               </w:rPr>
             </w:pPr>
+            <w:r>
+              <w:rPr>
+                <w:rFonts w:ascii="Arial" w:hAnsi="Arial" w:cs="Arial"/>
+              </w:rPr>
+              <w:t>-</w:t>
+            </w:r>
           </w:p>
         </w:tc>
       </w:tr>
@@ -1819,6 +1873,8 @@
                 <w:szCs w:val="24"/>
               </w:rPr>
             </w:pPr>
+            <w:bookmarkStart w:id="0" w:name="_GoBack"/>
+            <w:bookmarkEnd w:id="0"/>
           </w:p>
         </w:tc>
         <w:tc>
@@ -1920,13 +1976,21 @@
           <w:p>
             <w:pPr>
               <w:spacing w:line="276" w:lineRule="auto"/>
-              <w:jc w:val="both"/>
-              <w:rPr>
-                <w:rFonts w:ascii="Arial" w:hAnsi="Arial" w:cs="Arial"/>
-                <w:sz w:val="24"/>
-                <w:szCs w:val="24"/>
-              </w:rPr>
-            </w:pPr>
+              <w:jc w:val="center"/>
+              <w:rPr>
+                <w:rFonts w:ascii="Arial" w:hAnsi="Arial" w:cs="Arial"/>
+                <w:sz w:val="24"/>
+                <w:szCs w:val="24"/>
+              </w:rPr>
+            </w:pPr>
+            <w:r>
+              <w:rPr>
+                <w:rFonts w:ascii="Arial" w:hAnsi="Arial" w:cs="Arial"/>
+                <w:sz w:val="24"/>
+                <w:szCs w:val="24"/>
+              </w:rPr>
+              <w:t>-</w:t>
+            </w:r>
           </w:p>
         </w:tc>
       </w:tr>
@@ -2076,13 +2140,21 @@
           <w:p>
             <w:pPr>
               <w:spacing w:line="276" w:lineRule="auto"/>
-              <w:jc w:val="both"/>
-              <w:rPr>
-                <w:rFonts w:ascii="Arial" w:hAnsi="Arial" w:cs="Arial"/>
-                <w:sz w:val="24"/>
-                <w:szCs w:val="24"/>
-              </w:rPr>
-            </w:pPr>
+              <w:jc w:val="center"/>
+              <w:rPr>
+                <w:rFonts w:ascii="Arial" w:hAnsi="Arial" w:cs="Arial"/>
+                <w:sz w:val="24"/>
+                <w:szCs w:val="24"/>
+              </w:rPr>
+            </w:pPr>
+            <w:r>
+              <w:rPr>
+                <w:rFonts w:ascii="Arial" w:hAnsi="Arial" w:cs="Arial"/>
+                <w:sz w:val="24"/>
+                <w:szCs w:val="24"/>
+              </w:rPr>
+              <w:t>-</w:t>
+            </w:r>
           </w:p>
         </w:tc>
       </w:tr>
@@ -2243,13 +2315,21 @@
           <w:p>
             <w:pPr>
               <w:spacing w:line="276" w:lineRule="auto"/>
-              <w:jc w:val="both"/>
-              <w:rPr>
-                <w:rFonts w:ascii="Arial" w:hAnsi="Arial" w:cs="Arial"/>
-                <w:sz w:val="24"/>
-                <w:szCs w:val="24"/>
-              </w:rPr>
-            </w:pPr>
+              <w:jc w:val="center"/>
+              <w:rPr>
+                <w:rFonts w:ascii="Arial" w:hAnsi="Arial" w:cs="Arial"/>
+                <w:sz w:val="24"/>
+                <w:szCs w:val="24"/>
+              </w:rPr>
+            </w:pPr>
+            <w:r>
+              <w:rPr>
+                <w:rFonts w:ascii="Arial" w:hAnsi="Arial" w:cs="Arial"/>
+                <w:sz w:val="24"/>
+                <w:szCs w:val="24"/>
+              </w:rPr>
+              <w:t>-</w:t>
+            </w:r>
           </w:p>
         </w:tc>
       </w:tr>
@@ -2410,13 +2490,21 @@
           <w:p>
             <w:pPr>
               <w:spacing w:line="276" w:lineRule="auto"/>
-              <w:jc w:val="both"/>
-              <w:rPr>
-                <w:rFonts w:ascii="Arial" w:hAnsi="Arial" w:cs="Arial"/>
-                <w:sz w:val="24"/>
-                <w:szCs w:val="24"/>
-              </w:rPr>
-            </w:pPr>
+              <w:jc w:val="center"/>
+              <w:rPr>
+                <w:rFonts w:ascii="Arial" w:hAnsi="Arial" w:cs="Arial"/>
+                <w:sz w:val="24"/>
+                <w:szCs w:val="24"/>
+              </w:rPr>
+            </w:pPr>
+            <w:r>
+              <w:rPr>
+                <w:rFonts w:ascii="Arial" w:hAnsi="Arial" w:cs="Arial"/>
+                <w:sz w:val="24"/>
+                <w:szCs w:val="24"/>
+              </w:rPr>
+              <w:t>-</w:t>
+            </w:r>
           </w:p>
         </w:tc>
       </w:tr>
@@ -20894,10 +20982,7 @@
         </w:rPr>
       </w:pPr>
     </w:p>
-    <w:p>
-      <w:bookmarkStart w:id="0" w:name="_GoBack"/>
-      <w:bookmarkEnd w:id="0"/>
-    </w:p>
+    <w:p/>
     <w:sectPr>
       <w:pgSz w:w="12240" w:h="15840"/>
       <w:pgMar w:top="1417" w:right="1701" w:bottom="1417" w:left="1701" w:header="720" w:footer="720" w:gutter="0"/>

</xml_diff>